<commit_message>
modifier liste fonctionalité, ajouter diagram de classe et modifier scénario 3
</commit_message>
<xml_diff>
--- a/projet ACL V0.4.docx
+++ b/projet ACL V0.4.docx
@@ -7,25 +7,32 @@
         <w:pStyle w:val="a3"/>
         <w:spacing w:before="0" w:beforeAutospacing="0" w:after="0" w:afterAutospacing="0"/>
         <w:rPr>
-          <w:rFonts w:hint="eastAsia"/>
           <w:sz w:val="28"/>
           <w:szCs w:val="28"/>
-          <w:lang w:val="fr-FR"/>
-        </w:rPr>
-      </w:pPr>
-      <w:r>
-        <w:rPr>
-          <w:rFonts w:ascii="Arial" w:hAnsi="Arial" w:cs="Arial"/>
-          <w:b/>
-          <w:bCs/>
-          <w:color w:val="000000"/>
-          <w:lang w:val="fr-FR"/>
-        </w:rPr>
-        <w:t>Fonctionnalité</w:t>
-      </w:r>
-    </w:p>
-    <w:bookmarkStart w:id="0" w:name="_GoBack"/>
-    <w:bookmarkEnd w:id="0"/>
+          <w:lang w:val="en-GB"/>
+        </w:rPr>
+      </w:pPr>
+      <w:r>
+        <w:rPr>
+          <w:rFonts w:ascii="Arial" w:hAnsi="Arial" w:cs="Arial"/>
+          <w:b/>
+          <w:bCs/>
+          <w:color w:val="000000"/>
+          <w:lang w:val="fr-FR"/>
+        </w:rPr>
+        <w:t>Fonctionnalit</w:t>
+      </w:r>
+      <w:r>
+        <w:rPr>
+          <w:rFonts w:ascii="Arial" w:hAnsi="Arial" w:cs="Arial"/>
+          <w:b/>
+          <w:bCs/>
+          <w:color w:val="000000"/>
+          <w:lang w:val="fr-FR"/>
+        </w:rPr>
+        <w:t>é</w:t>
+      </w:r>
+    </w:p>
     <w:p>
       <w:pPr>
         <w:rPr>
@@ -45,31 +52,47 @@
           <w:color w:val="000000"/>
           <w:lang w:val="fr-FR"/>
         </w:rPr>
-        <w:object w:dxaOrig="11400" w:dyaOrig="4200" w14:anchorId="197C905A">
-          <v:shapetype id="_x0000_t75" coordsize="21600,21600" o:spt="75" o:preferrelative="t" path="m@4@5l@4@11@9@11@9@5xe" filled="f" stroked="f">
-            <v:stroke joinstyle="miter"/>
-            <v:formulas>
-              <v:f eqn="if lineDrawn pixelLineWidth 0"/>
-              <v:f eqn="sum @0 1 0"/>
-              <v:f eqn="sum 0 0 @1"/>
-              <v:f eqn="prod @2 1 2"/>
-              <v:f eqn="prod @3 21600 pixelWidth"/>
-              <v:f eqn="prod @3 21600 pixelHeight"/>
-              <v:f eqn="sum @0 0 1"/>
-              <v:f eqn="prod @6 1 2"/>
-              <v:f eqn="prod @7 21600 pixelWidth"/>
-              <v:f eqn="sum @8 21600 0"/>
-              <v:f eqn="prod @7 21600 pixelHeight"/>
-              <v:f eqn="sum @10 21600 0"/>
-            </v:formulas>
-            <v:path o:extrusionok="f" gradientshapeok="t" o:connecttype="rect"/>
-            <o:lock v:ext="edit" aspectratio="t"/>
-          </v:shapetype>
-          <v:shape id="_x0000_i1025" type="#_x0000_t75" alt="" style="width:409.45pt;height:150.55pt;mso-width-percent:0;mso-height-percent:0;mso-width-percent:0;mso-height-percent:0" o:ole="">
-            <v:imagedata r:id="rId5" o:title=""/>
-          </v:shape>
-          <o:OLEObject Type="Embed" ProgID="Excel.Sheet.12" ShapeID="_x0000_i1025" DrawAspect="Content" ObjectID="_1635753680" r:id="rId6"/>
-        </w:object>
+        <w:drawing>
+          <wp:inline distT="0" distB="0" distL="0" distR="0" wp14:anchorId="1F339988" wp14:editId="1995B772">
+            <wp:extent cx="5270500" cy="3905885"/>
+            <wp:effectExtent l="0" t="0" r="0" b="5715"/>
+            <wp:docPr id="4" name="图片 4"/>
+            <wp:cNvGraphicFramePr>
+              <a:graphicFrameLocks xmlns:a="http://schemas.openxmlformats.org/drawingml/2006/main" noChangeAspect="1"/>
+            </wp:cNvGraphicFramePr>
+            <a:graphic xmlns:a="http://schemas.openxmlformats.org/drawingml/2006/main">
+              <a:graphicData uri="http://schemas.openxmlformats.org/drawingml/2006/picture">
+                <pic:pic xmlns:pic="http://schemas.openxmlformats.org/drawingml/2006/picture">
+                  <pic:nvPicPr>
+                    <pic:cNvPr id="4" name="截屏2019-11-2021.48.30.png"/>
+                    <pic:cNvPicPr/>
+                  </pic:nvPicPr>
+                  <pic:blipFill>
+                    <a:blip r:embed="rId5" cstate="print">
+                      <a:extLst>
+                        <a:ext uri="{28A0092B-C50C-407E-A947-70E740481C1C}">
+                          <a14:useLocalDpi xmlns:a14="http://schemas.microsoft.com/office/drawing/2010/main" val="0"/>
+                        </a:ext>
+                      </a:extLst>
+                    </a:blip>
+                    <a:stretch>
+                      <a:fillRect/>
+                    </a:stretch>
+                  </pic:blipFill>
+                  <pic:spPr>
+                    <a:xfrm>
+                      <a:off x="0" y="0"/>
+                      <a:ext cx="5270500" cy="3905885"/>
+                    </a:xfrm>
+                    <a:prstGeom prst="rect">
+                      <a:avLst/>
+                    </a:prstGeom>
+                  </pic:spPr>
+                </pic:pic>
+              </a:graphicData>
+            </a:graphic>
+          </wp:inline>
+        </w:drawing>
       </w:r>
       <w:r>
         <w:rPr>
@@ -131,7 +154,7 @@
                     <pic:cNvPicPr/>
                   </pic:nvPicPr>
                   <pic:blipFill>
-                    <a:blip r:embed="rId7">
+                    <a:blip r:embed="rId6">
                       <a:extLst>
                         <a:ext uri="{28A0092B-C50C-407E-A947-70E740481C1C}">
                           <a14:useLocalDpi xmlns:a14="http://schemas.microsoft.com/office/drawing/2010/main" val="0"/>
@@ -167,6 +190,31 @@
     </w:p>
     <w:p>
       <w:pPr>
+        <w:rPr>
+          <w:rFonts w:ascii="Arial" w:hAnsi="Arial" w:cs="Arial"/>
+          <w:b/>
+          <w:bCs/>
+          <w:color w:val="000000"/>
+          <w:sz w:val="36"/>
+          <w:szCs w:val="36"/>
+          <w:lang w:val="fr-FR"/>
+        </w:rPr>
+      </w:pPr>
+      <w:r>
+        <w:rPr>
+          <w:rFonts w:ascii="Arial" w:hAnsi="Arial" w:cs="Arial"/>
+          <w:b/>
+          <w:bCs/>
+          <w:color w:val="000000"/>
+          <w:sz w:val="36"/>
+          <w:szCs w:val="36"/>
+          <w:lang w:val="fr-FR"/>
+        </w:rPr>
+        <w:br w:type="page"/>
+      </w:r>
+    </w:p>
+    <w:p>
+      <w:pPr>
         <w:pStyle w:val="a3"/>
         <w:spacing w:before="0" w:beforeAutospacing="0" w:after="0" w:afterAutospacing="0"/>
         <w:rPr>
@@ -185,6 +233,7 @@
           <w:szCs w:val="36"/>
           <w:lang w:val="fr-FR"/>
         </w:rPr>
+        <w:lastRenderedPageBreak/>
         <w:t>Les scénarios</w:t>
       </w:r>
     </w:p>
@@ -193,21 +242,21 @@
         <w:pStyle w:val="a3"/>
         <w:spacing w:before="0" w:beforeAutospacing="0" w:after="0" w:afterAutospacing="0"/>
         <w:rPr>
+          <w:rFonts w:ascii="Arial" w:hAnsi="Arial" w:cs="Arial"/>
+          <w:b/>
+          <w:bCs/>
+          <w:color w:val="000000"/>
+          <w:lang w:val="fr-FR"/>
+        </w:rPr>
+      </w:pPr>
+      <w:r>
+        <w:rPr>
           <w:rFonts w:ascii="Arial" w:hAnsi="Arial" w:cs="Arial" w:hint="eastAsia"/>
           <w:b/>
           <w:bCs/>
           <w:color w:val="000000"/>
           <w:lang w:val="fr-FR"/>
         </w:rPr>
-      </w:pPr>
-      <w:r>
-        <w:rPr>
-          <w:rFonts w:ascii="Arial" w:hAnsi="Arial" w:cs="Arial" w:hint="eastAsia"/>
-          <w:b/>
-          <w:bCs/>
-          <w:color w:val="000000"/>
-          <w:lang w:val="fr-FR"/>
-        </w:rPr>
         <w:t>1</w:t>
       </w:r>
       <w:r>
@@ -325,17 +374,7 @@
           <w:color w:val="000000"/>
           <w:lang w:val="fr-FR"/>
         </w:rPr>
-        <w:t>Date</w:t>
-      </w:r>
-      <w:r>
-        <w:rPr>
-          <w:rFonts w:ascii="Arial" w:hAnsi="Arial" w:cs="Arial"/>
-          <w:b/>
-          <w:bCs/>
-          <w:color w:val="000000"/>
-          <w:lang w:val="fr-FR"/>
-        </w:rPr>
-        <w:t xml:space="preserve"> de création : </w:t>
+        <w:t xml:space="preserve">Date de création : </w:t>
       </w:r>
       <w:r>
         <w:rPr>
@@ -537,15 +576,7 @@
           <w:color w:val="000000"/>
           <w:lang w:val="fr-FR"/>
         </w:rPr>
-        <w:t xml:space="preserve"> </w:t>
-      </w:r>
-      <w:r>
-        <w:rPr>
-          <w:rFonts w:ascii="Arial" w:hAnsi="Arial" w:cs="Arial"/>
-          <w:color w:val="000000"/>
-          <w:lang w:val="fr-FR"/>
-        </w:rPr>
-        <w:t xml:space="preserve">le jeu </w:t>
+        <w:t xml:space="preserve"> le jeu </w:t>
       </w:r>
       <w:r>
         <w:rPr>
@@ -576,31 +607,7 @@
           <w:szCs w:val="22"/>
           <w:lang w:val="fr-FR"/>
         </w:rPr>
-        <w:t>S</w:t>
-      </w:r>
-      <w:r>
-        <w:rPr>
-          <w:rFonts w:ascii="Arial" w:hAnsi="Arial" w:cs="Arial"/>
-          <w:b/>
-          <w:bCs/>
-          <w:color w:val="000000"/>
-          <w:sz w:val="22"/>
-          <w:szCs w:val="22"/>
-          <w:lang w:val="fr-FR"/>
-        </w:rPr>
-        <w:t>cénario</w:t>
-      </w:r>
-      <w:r>
-        <w:rPr>
-          <w:rFonts w:ascii="Arial" w:hAnsi="Arial" w:cs="Arial"/>
-          <w:b/>
-          <w:bCs/>
-          <w:color w:val="000000"/>
-          <w:sz w:val="22"/>
-          <w:szCs w:val="22"/>
-          <w:lang w:val="fr-FR"/>
-        </w:rPr>
-        <w:t xml:space="preserve"> </w:t>
+        <w:t xml:space="preserve">Scénario </w:t>
       </w:r>
       <w:r>
         <w:rPr>
@@ -711,7 +718,6 @@
           <w:color w:val="000000"/>
           <w:lang w:val="fr-FR"/>
         </w:rPr>
-        <w:lastRenderedPageBreak/>
         <w:tab/>
         <w:t>2 : le système vérifier qu’il n’y a pas mur devant la direction de mouvement.</w:t>
       </w:r>
@@ -733,15 +739,7 @@
           <w:color w:val="000000"/>
           <w:lang w:val="fr-FR"/>
         </w:rPr>
-        <w:t xml:space="preserve">3 : </w:t>
-      </w:r>
-      <w:r>
-        <w:rPr>
-          <w:rFonts w:ascii="Arial" w:hAnsi="Arial" w:cs="Arial"/>
-          <w:color w:val="000000"/>
-          <w:lang w:val="fr-FR"/>
-        </w:rPr>
-        <w:t>le système change le coordonnées d’héro</w:t>
+        <w:t>3 : le système change le coordonnées d’héro</w:t>
       </w:r>
       <w:r>
         <w:rPr>
@@ -777,7 +775,7 @@
         <w:pStyle w:val="a3"/>
         <w:spacing w:before="0" w:beforeAutospacing="0" w:after="0" w:afterAutospacing="0"/>
         <w:rPr>
-          <w:rFonts w:ascii="Arial" w:hAnsi="Arial" w:cs="Arial" w:hint="eastAsia"/>
+          <w:rFonts w:ascii="Arial" w:hAnsi="Arial" w:cs="Arial"/>
           <w:color w:val="000000"/>
           <w:lang w:val="fr-FR"/>
         </w:rPr>
@@ -854,31 +852,7 @@
           <w:color w:val="000000"/>
           <w:lang w:val="fr-FR"/>
         </w:rPr>
-        <w:t>l</w:t>
-      </w:r>
-      <w:r>
-        <w:rPr>
-          <w:rFonts w:ascii="Arial" w:hAnsi="Arial" w:cs="Arial"/>
-          <w:color w:val="000000"/>
-          <w:lang w:val="fr-FR"/>
-        </w:rPr>
-        <w:t xml:space="preserve">e système </w:t>
-      </w:r>
-      <w:r>
-        <w:rPr>
-          <w:rFonts w:ascii="Arial" w:hAnsi="Arial" w:cs="Arial"/>
-          <w:color w:val="000000"/>
-          <w:lang w:val="fr-FR"/>
-        </w:rPr>
-        <w:t>dédecte qu’il y a</w:t>
-      </w:r>
-      <w:r>
-        <w:rPr>
-          <w:rFonts w:ascii="Arial" w:hAnsi="Arial" w:cs="Arial"/>
-          <w:color w:val="000000"/>
-          <w:lang w:val="fr-FR"/>
-        </w:rPr>
-        <w:t xml:space="preserve"> mur devant la direction de mouvement.</w:t>
+        <w:t>le système dédecte qu’il y a mur devant la direction de mouvement.</w:t>
       </w:r>
     </w:p>
     <w:p>
@@ -894,15 +868,7 @@
           <w:color w:val="000000"/>
           <w:lang w:val="fr-FR"/>
         </w:rPr>
-        <w:t xml:space="preserve">Cet enchaînement </w:t>
-      </w:r>
-      <w:r>
-        <w:rPr>
-          <w:rFonts w:ascii="Arial" w:hAnsi="Arial" w:cs="Arial"/>
-          <w:color w:val="000000"/>
-          <w:lang w:val="fr-FR"/>
-        </w:rPr>
-        <w:t>ne change pas</w:t>
+        <w:t>Cet enchaînement ne change pas</w:t>
       </w:r>
       <w:r>
         <w:rPr>
@@ -1416,12 +1382,31 @@
           <w:lang w:val="fr-FR"/>
         </w:rPr>
       </w:pPr>
+    </w:p>
+    <w:p>
+      <w:pPr>
+        <w:rPr>
+          <w:rFonts w:ascii="Arial" w:hAnsi="Arial" w:cs="Arial"/>
+          <w:color w:val="000000"/>
+          <w:lang w:val="fr-FR"/>
+        </w:rPr>
+      </w:pPr>
+    </w:p>
+    <w:p>
+      <w:pPr>
+        <w:rPr>
+          <w:rFonts w:ascii="Arial" w:hAnsi="Arial" w:cs="Arial"/>
+          <w:color w:val="000000"/>
+          <w:lang w:val="fr-FR"/>
+        </w:rPr>
+      </w:pPr>
       <w:r>
         <w:rPr>
           <w:rFonts w:ascii="Arial" w:hAnsi="Arial" w:cs="Arial" w:hint="eastAsia"/>
           <w:color w:val="000000"/>
           <w:lang w:val="fr-FR"/>
         </w:rPr>
+        <w:lastRenderedPageBreak/>
         <w:t>3</w:t>
       </w:r>
       <w:r>
@@ -1432,6 +1417,41 @@
         </w:rPr>
         <w:t>)</w:t>
       </w:r>
+    </w:p>
+    <w:p>
+      <w:pPr>
+        <w:rPr>
+          <w:rFonts w:ascii="Arial" w:hAnsi="Arial" w:cs="Arial"/>
+          <w:color w:val="000000"/>
+          <w:lang w:val="fr-FR"/>
+        </w:rPr>
+      </w:pPr>
+      <w:r>
+        <w:rPr>
+          <w:rFonts w:ascii="Arial" w:hAnsi="Arial" w:cs="Arial"/>
+          <w:b/>
+          <w:bCs/>
+          <w:color w:val="000000"/>
+          <w:lang w:val="fr-FR"/>
+        </w:rPr>
+        <w:t>Titre</w:t>
+      </w:r>
+      <w:r>
+        <w:rPr>
+          <w:rFonts w:ascii="Arial" w:hAnsi="Arial" w:cs="Arial"/>
+          <w:color w:val="000000"/>
+          <w:lang w:val="fr-FR"/>
+        </w:rPr>
+        <w:t xml:space="preserve"> :</w:t>
+      </w:r>
+      <w:r>
+        <w:rPr>
+          <w:rFonts w:ascii="Arial" w:hAnsi="Arial" w:cs="Arial"/>
+          <w:color w:val="000000"/>
+          <w:lang w:val="fr-FR"/>
+        </w:rPr>
+        <w:t xml:space="preserve"> </w:t>
+      </w:r>
       <w:r>
         <w:rPr>
           <w:rFonts w:ascii="Arial" w:hAnsi="Arial" w:cs="Arial"/>
@@ -1452,40 +1472,277 @@
       <w:r>
         <w:rPr>
           <w:rFonts w:ascii="Arial" w:hAnsi="Arial" w:cs="Arial"/>
-          <w:color w:val="000000"/>
-          <w:lang w:val="fr-FR"/>
-        </w:rPr>
-        <w:t>Récupérer</w:t>
-      </w:r>
-      <w:r>
-        <w:rPr>
-          <w:rFonts w:ascii="Arial" w:hAnsi="Arial" w:cs="Arial"/>
-          <w:color w:val="000000"/>
-          <w:lang w:val="fr-FR"/>
-        </w:rPr>
-        <w:t xml:space="preserve"> le trésor est pour le but de gagner le jeu </w:t>
-      </w:r>
-    </w:p>
-    <w:p>
-      <w:pPr>
-        <w:rPr>
-          <w:rFonts w:ascii="Arial" w:hAnsi="Arial" w:cs="Arial"/>
-          <w:color w:val="000000"/>
-          <w:lang w:val="fr-FR"/>
-        </w:rPr>
-      </w:pPr>
-      <w:r>
-        <w:rPr>
-          <w:rFonts w:ascii="Arial" w:hAnsi="Arial" w:cs="Arial"/>
-          <w:color w:val="000000"/>
-          <w:lang w:val="fr-FR"/>
-        </w:rPr>
-        <w:t xml:space="preserve">Cas normal </w:t>
-      </w:r>
-    </w:p>
-    <w:p>
-      <w:pPr>
-        <w:ind w:firstLine="420"/>
+          <w:b/>
+          <w:bCs/>
+          <w:color w:val="000000"/>
+          <w:lang w:val="fr-FR"/>
+        </w:rPr>
+        <w:t>Résumé</w:t>
+      </w:r>
+      <w:r>
+        <w:rPr>
+          <w:rFonts w:ascii="Arial" w:hAnsi="Arial" w:cs="Arial"/>
+          <w:color w:val="000000"/>
+          <w:lang w:val="fr-FR"/>
+        </w:rPr>
+        <w:t xml:space="preserve"> :</w:t>
+      </w:r>
+      <w:r>
+        <w:rPr>
+          <w:rFonts w:ascii="Arial" w:hAnsi="Arial" w:cs="Arial"/>
+          <w:color w:val="000000"/>
+          <w:lang w:val="fr-FR"/>
+        </w:rPr>
+        <w:t xml:space="preserve"> Récupérer le trésor est pour le but de gagner le jeu </w:t>
+      </w:r>
+    </w:p>
+    <w:p>
+      <w:pPr>
+        <w:rPr>
+          <w:rFonts w:ascii="Arial" w:hAnsi="Arial" w:cs="Arial"/>
+          <w:color w:val="000000"/>
+          <w:lang w:val="fr-FR"/>
+        </w:rPr>
+      </w:pPr>
+      <w:r>
+        <w:rPr>
+          <w:rFonts w:ascii="Arial" w:hAnsi="Arial" w:cs="Arial"/>
+          <w:b/>
+          <w:bCs/>
+          <w:color w:val="000000"/>
+          <w:lang w:val="fr-FR"/>
+        </w:rPr>
+        <w:t xml:space="preserve">Date de </w:t>
+      </w:r>
+      <w:r>
+        <w:rPr>
+          <w:rFonts w:ascii="Arial" w:hAnsi="Arial" w:cs="Arial"/>
+          <w:b/>
+          <w:bCs/>
+          <w:color w:val="000000"/>
+          <w:lang w:val="fr-FR"/>
+        </w:rPr>
+        <w:t>création</w:t>
+      </w:r>
+      <w:r>
+        <w:rPr>
+          <w:rFonts w:ascii="Arial" w:hAnsi="Arial" w:cs="Arial"/>
+          <w:color w:val="000000"/>
+          <w:lang w:val="fr-FR"/>
+        </w:rPr>
+        <w:t xml:space="preserve"> :</w:t>
+      </w:r>
+      <w:r>
+        <w:rPr>
+          <w:rFonts w:ascii="Arial" w:hAnsi="Arial" w:cs="Arial"/>
+          <w:color w:val="000000"/>
+          <w:lang w:val="fr-FR"/>
+        </w:rPr>
+        <w:t xml:space="preserve"> semaine48 2019 de mise à </w:t>
+      </w:r>
+      <w:proofErr w:type="gramStart"/>
+      <w:r>
+        <w:rPr>
+          <w:rFonts w:ascii="Arial" w:hAnsi="Arial" w:cs="Arial"/>
+          <w:color w:val="000000"/>
+          <w:lang w:val="fr-FR"/>
+        </w:rPr>
+        <w:t>jour:</w:t>
+      </w:r>
+      <w:proofErr w:type="gramEnd"/>
+      <w:r>
+        <w:rPr>
+          <w:rFonts w:ascii="Arial" w:hAnsi="Arial" w:cs="Arial"/>
+          <w:color w:val="000000"/>
+          <w:lang w:val="fr-FR"/>
+        </w:rPr>
+        <w:t xml:space="preserve"> semaine5 2020</w:t>
+      </w:r>
+    </w:p>
+    <w:p>
+      <w:pPr>
+        <w:rPr>
+          <w:rFonts w:ascii="Arial" w:hAnsi="Arial" w:cs="Arial"/>
+          <w:color w:val="000000"/>
+          <w:lang w:val="fr-FR"/>
+        </w:rPr>
+      </w:pPr>
+      <w:r>
+        <w:rPr>
+          <w:rFonts w:ascii="Arial" w:hAnsi="Arial" w:cs="Arial"/>
+          <w:b/>
+          <w:bCs/>
+          <w:color w:val="000000"/>
+          <w:lang w:val="fr-FR"/>
+        </w:rPr>
+        <w:t xml:space="preserve">Version </w:t>
+      </w:r>
+      <w:r>
+        <w:rPr>
+          <w:rFonts w:ascii="Arial" w:hAnsi="Arial" w:cs="Arial"/>
+          <w:color w:val="000000"/>
+          <w:lang w:val="fr-FR"/>
+        </w:rPr>
+        <w:t>:</w:t>
+      </w:r>
+      <w:r>
+        <w:rPr>
+          <w:rFonts w:ascii="Arial" w:hAnsi="Arial" w:cs="Arial"/>
+          <w:color w:val="000000"/>
+          <w:lang w:val="fr-FR"/>
+        </w:rPr>
+        <w:t xml:space="preserve"> V1.2</w:t>
+      </w:r>
+    </w:p>
+    <w:p>
+      <w:pPr>
+        <w:rPr>
+          <w:rFonts w:ascii="Arial" w:hAnsi="Arial" w:cs="Arial"/>
+          <w:color w:val="000000"/>
+          <w:lang w:val="fr-FR"/>
+        </w:rPr>
+      </w:pPr>
+      <w:r>
+        <w:rPr>
+          <w:rFonts w:ascii="Arial" w:hAnsi="Arial" w:cs="Arial"/>
+          <w:b/>
+          <w:bCs/>
+          <w:color w:val="000000"/>
+          <w:lang w:val="fr-FR"/>
+        </w:rPr>
+        <w:t>Acteurs concernés :</w:t>
+      </w:r>
+      <w:r>
+        <w:rPr>
+          <w:rFonts w:ascii="Arial" w:hAnsi="Arial" w:cs="Arial"/>
+          <w:color w:val="000000"/>
+          <w:lang w:val="fr-FR"/>
+        </w:rPr>
+        <w:t xml:space="preserve"> </w:t>
+      </w:r>
+      <w:r>
+        <w:rPr>
+          <w:rFonts w:ascii="Arial" w:hAnsi="Arial" w:cs="Arial"/>
+          <w:color w:val="000000"/>
+          <w:lang w:val="fr-FR"/>
+        </w:rPr>
+        <w:t>les joueurs</w:t>
+      </w:r>
+    </w:p>
+    <w:p>
+      <w:pPr>
+        <w:rPr>
+          <w:rFonts w:ascii="Arial" w:hAnsi="Arial" w:cs="Arial"/>
+          <w:color w:val="000000"/>
+          <w:lang w:val="fr-FR"/>
+        </w:rPr>
+      </w:pPr>
+      <w:r>
+        <w:rPr>
+          <w:rFonts w:ascii="Arial" w:hAnsi="Arial" w:cs="Arial"/>
+          <w:b/>
+          <w:bCs/>
+          <w:color w:val="000000"/>
+          <w:lang w:val="fr-FR"/>
+        </w:rPr>
+        <w:t xml:space="preserve">Responsable </w:t>
+      </w:r>
+      <w:r>
+        <w:rPr>
+          <w:rFonts w:ascii="Arial" w:hAnsi="Arial" w:cs="Arial"/>
+          <w:color w:val="000000"/>
+          <w:lang w:val="fr-FR"/>
+        </w:rPr>
+        <w:t>:</w:t>
+      </w:r>
+      <w:r>
+        <w:rPr>
+          <w:rFonts w:ascii="Arial" w:hAnsi="Arial" w:cs="Arial"/>
+          <w:color w:val="000000"/>
+          <w:lang w:val="fr-FR"/>
+        </w:rPr>
+        <w:t xml:space="preserve"> JIN </w:t>
+      </w:r>
+      <w:proofErr w:type="spellStart"/>
+      <w:r>
+        <w:rPr>
+          <w:rFonts w:ascii="Arial" w:hAnsi="Arial" w:cs="Arial"/>
+          <w:color w:val="000000"/>
+          <w:lang w:val="fr-FR"/>
+        </w:rPr>
+        <w:t>Yujun</w:t>
+      </w:r>
+      <w:proofErr w:type="spellEnd"/>
+    </w:p>
+    <w:p>
+      <w:pPr>
+        <w:rPr>
+          <w:rFonts w:ascii="Arial" w:hAnsi="Arial" w:cs="Arial"/>
+          <w:color w:val="000000"/>
+          <w:lang w:val="fr-FR"/>
+        </w:rPr>
+      </w:pPr>
+      <w:r>
+        <w:rPr>
+          <w:rFonts w:ascii="Arial" w:hAnsi="Arial" w:cs="Arial"/>
+          <w:b/>
+          <w:bCs/>
+          <w:color w:val="000000"/>
+          <w:lang w:val="fr-FR"/>
+        </w:rPr>
+        <w:t>Précondition :</w:t>
+      </w:r>
+      <w:r>
+        <w:rPr>
+          <w:rFonts w:ascii="Arial" w:hAnsi="Arial" w:cs="Arial"/>
+          <w:color w:val="000000"/>
+          <w:lang w:val="fr-FR"/>
+        </w:rPr>
+        <w:t xml:space="preserve"> le jeu est activé et le joueur est trouvé le trésor</w:t>
+      </w:r>
+    </w:p>
+    <w:p>
+      <w:pPr>
+        <w:rPr>
+          <w:rFonts w:ascii="Arial" w:hAnsi="Arial" w:cs="Arial"/>
+          <w:color w:val="000000"/>
+          <w:lang w:val="fr-FR"/>
+        </w:rPr>
+      </w:pPr>
+    </w:p>
+    <w:p>
+      <w:pPr>
+        <w:rPr>
+          <w:rFonts w:ascii="Arial" w:hAnsi="Arial" w:cs="Arial"/>
+          <w:b/>
+          <w:bCs/>
+          <w:color w:val="000000"/>
+          <w:lang w:val="fr-FR"/>
+        </w:rPr>
+      </w:pPr>
+      <w:r>
+        <w:rPr>
+          <w:rFonts w:ascii="Arial" w:hAnsi="Arial" w:cs="Arial"/>
+          <w:b/>
+          <w:bCs/>
+          <w:color w:val="000000"/>
+          <w:lang w:val="fr-FR"/>
+        </w:rPr>
+        <w:t xml:space="preserve">Cas </w:t>
+      </w:r>
+      <w:r>
+        <w:rPr>
+          <w:rFonts w:ascii="Arial" w:hAnsi="Arial" w:cs="Arial"/>
+          <w:b/>
+          <w:bCs/>
+          <w:color w:val="000000"/>
+          <w:lang w:val="fr-FR"/>
+        </w:rPr>
+        <w:t>nominal :</w:t>
+      </w:r>
+    </w:p>
+    <w:p>
+      <w:pPr>
         <w:rPr>
           <w:rFonts w:ascii="Arial" w:hAnsi="Arial" w:cs="Arial"/>
           <w:color w:val="000000"/>
@@ -1503,7 +1760,6 @@
     </w:p>
     <w:p>
       <w:pPr>
-        <w:ind w:firstLine="420"/>
         <w:rPr>
           <w:rFonts w:ascii="Arial" w:hAnsi="Arial" w:cs="Arial"/>
           <w:color w:val="000000"/>
@@ -1521,7 +1777,6 @@
     </w:p>
     <w:p>
       <w:pPr>
-        <w:ind w:left="420"/>
         <w:rPr>
           <w:rFonts w:ascii="Arial" w:hAnsi="Arial" w:cs="Arial"/>
           <w:color w:val="000000"/>
@@ -1539,7 +1794,6 @@
     </w:p>
     <w:p>
       <w:pPr>
-        <w:ind w:firstLine="420"/>
         <w:rPr>
           <w:rFonts w:ascii="Arial" w:hAnsi="Arial" w:cs="Arial"/>
           <w:color w:val="000000"/>
@@ -1566,100 +1820,111 @@
       <w:r>
         <w:rPr>
           <w:rFonts w:ascii="Arial" w:hAnsi="Arial" w:cs="Arial"/>
-          <w:color w:val="000000"/>
-          <w:lang w:val="fr-FR"/>
-        </w:rPr>
-        <w:t xml:space="preserve">Cas alternatif </w:t>
-      </w:r>
-    </w:p>
-    <w:p>
-      <w:pPr>
-        <w:rPr>
-          <w:rFonts w:ascii="Arial" w:hAnsi="Arial" w:cs="Arial"/>
-          <w:color w:val="000000"/>
-          <w:lang w:val="fr-FR"/>
-        </w:rPr>
-      </w:pPr>
-      <w:r>
-        <w:rPr>
-          <w:rFonts w:ascii="Arial" w:hAnsi="Arial" w:cs="Arial"/>
-          <w:color w:val="000000"/>
-          <w:lang w:val="fr-FR"/>
-        </w:rPr>
-        <w:t>Cas exceptionnels</w:t>
-      </w:r>
-      <w:r>
-        <w:rPr>
-          <w:rFonts w:ascii="Arial" w:hAnsi="Arial" w:cs="Arial"/>
-          <w:color w:val="000000"/>
-          <w:lang w:val="fr-FR"/>
-        </w:rPr>
-        <w:t xml:space="preserve"> : </w:t>
-      </w:r>
-      <w:r>
-        <w:rPr>
-          <w:rFonts w:ascii="Arial" w:hAnsi="Arial" w:cs="Arial"/>
-          <w:color w:val="000000"/>
-          <w:lang w:val="fr-FR"/>
-        </w:rPr>
-        <w:t xml:space="preserve">le trésor n'ouvre pas quand une erreur liée au système présente. </w:t>
-      </w:r>
-    </w:p>
-    <w:p>
-      <w:pPr>
-        <w:rPr>
-          <w:rFonts w:ascii="Arial" w:hAnsi="Arial" w:cs="Arial"/>
-          <w:color w:val="000000"/>
-          <w:lang w:val="fr-FR"/>
-        </w:rPr>
-      </w:pPr>
-      <w:r>
-        <w:rPr>
-          <w:rFonts w:ascii="Arial" w:hAnsi="Arial" w:cs="Arial"/>
-          <w:color w:val="000000"/>
-          <w:lang w:val="fr-FR"/>
-        </w:rPr>
-        <w:t xml:space="preserve">Acteurs concernés Joueurs/Technicien </w:t>
-      </w:r>
-    </w:p>
-    <w:p>
-      <w:pPr>
-        <w:rPr>
-          <w:rFonts w:ascii="Arial" w:hAnsi="Arial" w:cs="Arial"/>
-          <w:color w:val="000000"/>
-          <w:lang w:val="fr-FR"/>
-        </w:rPr>
-      </w:pPr>
-      <w:r>
-        <w:rPr>
-          <w:rFonts w:ascii="Arial" w:hAnsi="Arial" w:cs="Arial"/>
-          <w:color w:val="000000"/>
-          <w:lang w:val="fr-FR"/>
-        </w:rPr>
-        <w:t xml:space="preserve">Responsable </w:t>
-      </w:r>
-      <w:r>
-        <w:rPr>
-          <w:rFonts w:ascii="Arial" w:hAnsi="Arial" w:cs="Arial"/>
-          <w:b/>
-          <w:bCs/>
-          <w:color w:val="000000"/>
-          <w:lang w:val="fr-FR"/>
-        </w:rPr>
-        <w:t xml:space="preserve">JIN </w:t>
-      </w:r>
-      <w:proofErr w:type="spellStart"/>
-      <w:r>
-        <w:rPr>
-          <w:rFonts w:ascii="Arial" w:hAnsi="Arial" w:cs="Arial"/>
-          <w:b/>
-          <w:bCs/>
-          <w:color w:val="000000"/>
-          <w:lang w:val="fr-FR"/>
-        </w:rPr>
-        <w:t>Yujun</w:t>
-      </w:r>
-      <w:proofErr w:type="spellEnd"/>
+          <w:b/>
+          <w:bCs/>
+          <w:color w:val="000000"/>
+          <w:lang w:val="fr-FR"/>
+        </w:rPr>
+        <w:t xml:space="preserve">Cas alternatif : </w:t>
+      </w:r>
+      <w:r>
+        <w:rPr>
+          <w:rFonts w:ascii="Arial" w:hAnsi="Arial" w:cs="Arial"/>
+          <w:color w:val="000000"/>
+          <w:lang w:val="fr-FR"/>
+        </w:rPr>
+        <w:t>non</w:t>
+      </w:r>
+    </w:p>
+    <w:p>
+      <w:pPr>
+        <w:rPr>
+          <w:rFonts w:ascii="Arial" w:hAnsi="Arial" w:cs="Arial"/>
+          <w:color w:val="000000"/>
+          <w:lang w:val="fr-FR"/>
+        </w:rPr>
+      </w:pPr>
+      <w:r>
+        <w:rPr>
+          <w:rFonts w:ascii="Arial" w:hAnsi="Arial" w:cs="Arial"/>
+          <w:b/>
+          <w:bCs/>
+          <w:color w:val="000000"/>
+          <w:lang w:val="fr-FR"/>
+        </w:rPr>
+        <w:t xml:space="preserve">Cas </w:t>
+      </w:r>
+      <w:r>
+        <w:rPr>
+          <w:rFonts w:ascii="Arial" w:hAnsi="Arial" w:cs="Arial"/>
+          <w:b/>
+          <w:bCs/>
+          <w:color w:val="000000"/>
+          <w:lang w:val="fr-FR"/>
+        </w:rPr>
+        <w:t>exceptionnels :</w:t>
+      </w:r>
+      <w:r>
+        <w:rPr>
+          <w:rFonts w:ascii="Arial" w:hAnsi="Arial" w:cs="Arial"/>
+          <w:color w:val="000000"/>
+          <w:lang w:val="fr-FR"/>
+        </w:rPr>
+        <w:t xml:space="preserve"> non</w:t>
+      </w:r>
+    </w:p>
+    <w:p>
+      <w:pPr>
+        <w:rPr>
+          <w:rFonts w:ascii="Arial" w:hAnsi="Arial" w:cs="Arial"/>
+          <w:color w:val="000000"/>
+          <w:lang w:val="fr-FR"/>
+        </w:rPr>
+      </w:pPr>
+      <w:r>
+        <w:rPr>
+          <w:rFonts w:ascii="Arial" w:hAnsi="Arial" w:cs="Arial"/>
+          <w:b/>
+          <w:bCs/>
+          <w:color w:val="000000"/>
+          <w:lang w:val="fr-FR"/>
+        </w:rPr>
+        <w:t xml:space="preserve">Post </w:t>
+      </w:r>
+      <w:r>
+        <w:rPr>
+          <w:rFonts w:ascii="Arial" w:hAnsi="Arial" w:cs="Arial"/>
+          <w:b/>
+          <w:bCs/>
+          <w:color w:val="000000"/>
+          <w:lang w:val="fr-FR"/>
+        </w:rPr>
+        <w:t>condition :</w:t>
+      </w:r>
+      <w:r>
+        <w:rPr>
+          <w:rFonts w:ascii="Arial" w:hAnsi="Arial" w:cs="Arial"/>
+          <w:color w:val="000000"/>
+          <w:lang w:val="fr-FR"/>
+        </w:rPr>
+        <w:t xml:space="preserve"> L'interface </w:t>
+      </w:r>
+      <w:r>
+        <w:rPr>
+          <w:rFonts w:ascii="Arial" w:hAnsi="Arial" w:cs="Arial"/>
+          <w:color w:val="000000"/>
+          <w:lang w:val="fr-FR"/>
+        </w:rPr>
+        <w:t>de la victoire</w:t>
+      </w:r>
+      <w:r>
+        <w:rPr>
+          <w:rFonts w:ascii="Arial" w:hAnsi="Arial" w:cs="Arial"/>
+          <w:color w:val="000000"/>
+          <w:lang w:val="fr-FR"/>
+        </w:rPr>
+        <w:t xml:space="preserve"> du jeu</w:t>
+      </w:r>
       <w:r>
         <w:rPr>
           <w:rFonts w:ascii="Arial" w:hAnsi="Arial" w:cs="Arial"/>
@@ -1672,55 +1937,130 @@
     <w:p>
       <w:pPr>
         <w:rPr>
-          <w:rFonts w:ascii="Arial" w:hAnsi="Arial" w:cs="Arial"/>
-          <w:color w:val="000000"/>
-          <w:lang w:val="fr-FR"/>
-        </w:rPr>
-      </w:pPr>
-      <w:r>
-        <w:rPr>
-          <w:rFonts w:ascii="Arial" w:hAnsi="Arial" w:cs="Arial"/>
-          <w:color w:val="000000"/>
-          <w:lang w:val="fr-FR"/>
-        </w:rPr>
-        <w:t>Précondition Le joueur qui veut gagner le jeu et trouver le trésor</w:t>
-      </w:r>
-    </w:p>
-    <w:p>
-      <w:pPr>
-        <w:rPr>
-          <w:rFonts w:ascii="Arial" w:hAnsi="Arial" w:cs="Arial"/>
-          <w:color w:val="000000"/>
-          <w:lang w:val="fr-FR"/>
-        </w:rPr>
-      </w:pPr>
-      <w:r>
-        <w:rPr>
-          <w:rFonts w:ascii="Arial" w:hAnsi="Arial" w:cs="Arial"/>
+          <w:lang w:val="fr-FR"/>
+        </w:rPr>
+      </w:pPr>
+    </w:p>
+    <w:p>
+      <w:pPr>
+        <w:rPr>
+          <w:lang w:val="fr-FR"/>
+        </w:rPr>
+      </w:pPr>
+    </w:p>
+    <w:p>
+      <w:pPr>
+        <w:rPr>
+          <w:lang w:val="fr-FR"/>
+        </w:rPr>
+      </w:pPr>
+    </w:p>
+    <w:p>
+      <w:pPr>
+        <w:rPr>
+          <w:rFonts w:ascii="Arial" w:hAnsi="Arial" w:cs="Arial"/>
+          <w:b/>
+          <w:bCs/>
+          <w:color w:val="000000"/>
+          <w:lang w:val="fr-FR"/>
+        </w:rPr>
+      </w:pPr>
+      <w:r>
+        <w:rPr>
+          <w:rFonts w:ascii="Arial" w:hAnsi="Arial" w:cs="Arial"/>
+          <w:b/>
+          <w:bCs/>
+          <w:color w:val="000000"/>
+          <w:lang w:val="fr-FR"/>
+        </w:rPr>
+        <w:br w:type="page"/>
+      </w:r>
+    </w:p>
+    <w:p>
+      <w:pPr>
+        <w:rPr>
+          <w:rFonts w:ascii="Arial" w:hAnsi="Arial" w:cs="Arial"/>
+          <w:b/>
+          <w:bCs/>
+          <w:color w:val="000000"/>
+          <w:lang w:val="fr-FR"/>
+        </w:rPr>
+      </w:pPr>
+      <w:bookmarkStart w:id="0" w:name="_GoBack"/>
+      <w:bookmarkEnd w:id="0"/>
+      <w:r>
+        <w:rPr>
+          <w:rFonts w:ascii="Arial" w:hAnsi="Arial" w:cs="Arial"/>
+          <w:b/>
+          <w:bCs/>
           <w:color w:val="000000"/>
           <w:lang w:val="fr-FR"/>
         </w:rPr>
         <w:lastRenderedPageBreak/>
-        <w:t>Post condition Victoire du jeu</w:t>
-      </w:r>
-    </w:p>
-    <w:p>
-      <w:pPr>
-        <w:pStyle w:val="a3"/>
-        <w:spacing w:before="0" w:beforeAutospacing="0" w:after="0" w:afterAutospacing="0"/>
-        <w:rPr>
-          <w:rFonts w:ascii="Arial" w:hAnsi="Arial" w:cs="Arial"/>
-          <w:color w:val="000000"/>
-          <w:lang w:val="fr-FR"/>
-        </w:rPr>
-      </w:pPr>
-    </w:p>
-    <w:p>
-      <w:pPr>
-        <w:rPr>
-          <w:lang w:val="fr-FR"/>
-        </w:rPr>
-      </w:pPr>
+        <w:t>Diagramme de classe</w:t>
+      </w:r>
+    </w:p>
+    <w:p>
+      <w:pPr>
+        <w:rPr>
+          <w:rFonts w:ascii="Arial" w:hAnsi="Arial" w:cs="Arial"/>
+          <w:b/>
+          <w:bCs/>
+          <w:color w:val="000000"/>
+          <w:lang w:val="fr-FR"/>
+        </w:rPr>
+      </w:pPr>
+      <w:r>
+        <w:rPr>
+          <w:rFonts w:ascii="Arial" w:hAnsi="Arial" w:cs="Arial" w:hint="eastAsia"/>
+          <w:b/>
+          <w:bCs/>
+          <w:noProof/>
+          <w:color w:val="000000"/>
+          <w:lang w:val="fr-FR"/>
+        </w:rPr>
+        <w:drawing>
+          <wp:inline distT="0" distB="0" distL="0" distR="0">
+            <wp:extent cx="5270500" cy="2348230"/>
+            <wp:effectExtent l="0" t="0" r="0" b="1270"/>
+            <wp:docPr id="3" name="图片 3"/>
+            <wp:cNvGraphicFramePr>
+              <a:graphicFrameLocks xmlns:a="http://schemas.openxmlformats.org/drawingml/2006/main" noChangeAspect="1"/>
+            </wp:cNvGraphicFramePr>
+            <a:graphic xmlns:a="http://schemas.openxmlformats.org/drawingml/2006/main">
+              <a:graphicData uri="http://schemas.openxmlformats.org/drawingml/2006/picture">
+                <pic:pic xmlns:pic="http://schemas.openxmlformats.org/drawingml/2006/picture">
+                  <pic:nvPicPr>
+                    <pic:cNvPr id="3" name="截屏2019-11-2021.28.26.png"/>
+                    <pic:cNvPicPr/>
+                  </pic:nvPicPr>
+                  <pic:blipFill>
+                    <a:blip r:embed="rId7" cstate="print">
+                      <a:extLst>
+                        <a:ext uri="{28A0092B-C50C-407E-A947-70E740481C1C}">
+                          <a14:useLocalDpi xmlns:a14="http://schemas.microsoft.com/office/drawing/2010/main" val="0"/>
+                        </a:ext>
+                      </a:extLst>
+                    </a:blip>
+                    <a:stretch>
+                      <a:fillRect/>
+                    </a:stretch>
+                  </pic:blipFill>
+                  <pic:spPr>
+                    <a:xfrm>
+                      <a:off x="0" y="0"/>
+                      <a:ext cx="5270500" cy="2348230"/>
+                    </a:xfrm>
+                    <a:prstGeom prst="rect">
+                      <a:avLst/>
+                    </a:prstGeom>
+                  </pic:spPr>
+                </pic:pic>
+              </a:graphicData>
+            </a:graphic>
+          </wp:inline>
+        </w:drawing>
+      </w:r>
     </w:p>
     <w:sectPr>
       <w:pgSz w:w="11900" w:h="16840"/>

</xml_diff>